<commit_message>
Actualizaciones a Documento de Requisitos
</commit_message>
<xml_diff>
--- a/Temp/Épicas.docx
+++ b/Temp/Épicas.docx
@@ -18,7 +18,7 @@
     </w:p>
     <w:p>
       <w:pPr>
-        <w:pStyle w:val="ListParagraph"/>
+        <w:pStyle w:val="Prrafodelista"/>
         <w:numPr>
           <w:ilvl w:val="0"/>
           <w:numId w:val="2"/>
@@ -36,7 +36,7 @@
     </w:p>
     <w:p>
       <w:pPr>
-        <w:pStyle w:val="ListParagraph"/>
+        <w:pStyle w:val="Prrafodelista"/>
         <w:numPr>
           <w:ilvl w:val="1"/>
           <w:numId w:val="2"/>
@@ -54,7 +54,7 @@
     </w:p>
     <w:p>
       <w:pPr>
-        <w:pStyle w:val="ListParagraph"/>
+        <w:pStyle w:val="Prrafodelista"/>
         <w:numPr>
           <w:ilvl w:val="2"/>
           <w:numId w:val="2"/>
@@ -78,7 +78,7 @@
     </w:p>
     <w:p>
       <w:pPr>
-        <w:pStyle w:val="ListParagraph"/>
+        <w:pStyle w:val="Prrafodelista"/>
         <w:numPr>
           <w:ilvl w:val="1"/>
           <w:numId w:val="2"/>
@@ -96,7 +96,7 @@
     </w:p>
     <w:p>
       <w:pPr>
-        <w:pStyle w:val="ListParagraph"/>
+        <w:pStyle w:val="Prrafodelista"/>
         <w:numPr>
           <w:ilvl w:val="1"/>
           <w:numId w:val="2"/>
@@ -120,7 +120,7 @@
     </w:p>
     <w:p>
       <w:pPr>
-        <w:pStyle w:val="ListParagraph"/>
+        <w:pStyle w:val="Prrafodelista"/>
         <w:numPr>
           <w:ilvl w:val="1"/>
           <w:numId w:val="2"/>
@@ -138,7 +138,7 @@
     </w:p>
     <w:p>
       <w:pPr>
-        <w:pStyle w:val="ListParagraph"/>
+        <w:pStyle w:val="Prrafodelista"/>
         <w:numPr>
           <w:ilvl w:val="1"/>
           <w:numId w:val="2"/>
@@ -156,7 +156,7 @@
     </w:p>
     <w:p>
       <w:pPr>
-        <w:pStyle w:val="ListParagraph"/>
+        <w:pStyle w:val="Prrafodelista"/>
         <w:numPr>
           <w:ilvl w:val="1"/>
           <w:numId w:val="2"/>
@@ -174,7 +174,7 @@
     </w:p>
     <w:p>
       <w:pPr>
-        <w:pStyle w:val="ListParagraph"/>
+        <w:pStyle w:val="Prrafodelista"/>
         <w:numPr>
           <w:ilvl w:val="2"/>
           <w:numId w:val="2"/>
@@ -192,7 +192,7 @@
     </w:p>
     <w:p>
       <w:pPr>
-        <w:pStyle w:val="ListParagraph"/>
+        <w:pStyle w:val="Prrafodelista"/>
         <w:numPr>
           <w:ilvl w:val="2"/>
           <w:numId w:val="2"/>
@@ -210,7 +210,7 @@
     </w:p>
     <w:p>
       <w:pPr>
-        <w:pStyle w:val="ListParagraph"/>
+        <w:pStyle w:val="Prrafodelista"/>
         <w:numPr>
           <w:ilvl w:val="2"/>
           <w:numId w:val="2"/>
@@ -237,7 +237,7 @@
     </w:p>
     <w:p>
       <w:pPr>
-        <w:pStyle w:val="ListParagraph"/>
+        <w:pStyle w:val="Prrafodelista"/>
         <w:numPr>
           <w:ilvl w:val="0"/>
           <w:numId w:val="2"/>
@@ -250,13 +250,7 @@
         <w:rPr>
           <w:lang w:val="es-419"/>
         </w:rPr>
-        <w:t>Definición</w:t>
-      </w:r>
-      <w:r>
-        <w:rPr>
-          <w:lang w:val="es-419"/>
-        </w:rPr>
-        <w:t xml:space="preserve"> de requ</w:t>
+        <w:t>Definición de requ</w:t>
       </w:r>
       <w:r>
         <w:rPr>
@@ -267,7 +261,7 @@
     </w:p>
     <w:p>
       <w:pPr>
-        <w:pStyle w:val="ListParagraph"/>
+        <w:pStyle w:val="Prrafodelista"/>
         <w:numPr>
           <w:ilvl w:val="1"/>
           <w:numId w:val="2"/>
@@ -285,7 +279,7 @@
     </w:p>
     <w:p>
       <w:pPr>
-        <w:pStyle w:val="ListParagraph"/>
+        <w:pStyle w:val="Prrafodelista"/>
         <w:numPr>
           <w:ilvl w:val="2"/>
           <w:numId w:val="2"/>
@@ -303,7 +297,7 @@
     </w:p>
     <w:p>
       <w:pPr>
-        <w:pStyle w:val="ListParagraph"/>
+        <w:pStyle w:val="Prrafodelista"/>
         <w:numPr>
           <w:ilvl w:val="1"/>
           <w:numId w:val="2"/>
@@ -321,7 +315,7 @@
     </w:p>
     <w:p>
       <w:pPr>
-        <w:pStyle w:val="ListParagraph"/>
+        <w:pStyle w:val="Prrafodelista"/>
         <w:numPr>
           <w:ilvl w:val="0"/>
           <w:numId w:val="2"/>
@@ -357,7 +351,7 @@
     </w:p>
     <w:p>
       <w:pPr>
-        <w:pStyle w:val="ListParagraph"/>
+        <w:pStyle w:val="Prrafodelista"/>
         <w:numPr>
           <w:ilvl w:val="1"/>
           <w:numId w:val="2"/>
@@ -375,7 +369,7 @@
     </w:p>
     <w:p>
       <w:pPr>
-        <w:pStyle w:val="ListParagraph"/>
+        <w:pStyle w:val="Prrafodelista"/>
         <w:numPr>
           <w:ilvl w:val="1"/>
           <w:numId w:val="2"/>
@@ -393,7 +387,7 @@
     </w:p>
     <w:p>
       <w:pPr>
-        <w:pStyle w:val="ListParagraph"/>
+        <w:pStyle w:val="Prrafodelista"/>
         <w:numPr>
           <w:ilvl w:val="0"/>
           <w:numId w:val="2"/>
@@ -423,7 +417,7 @@
     </w:p>
     <w:p>
       <w:pPr>
-        <w:pStyle w:val="ListParagraph"/>
+        <w:pStyle w:val="Prrafodelista"/>
         <w:numPr>
           <w:ilvl w:val="1"/>
           <w:numId w:val="2"/>
@@ -441,7 +435,7 @@
     </w:p>
     <w:p>
       <w:pPr>
-        <w:pStyle w:val="ListParagraph"/>
+        <w:pStyle w:val="Prrafodelista"/>
         <w:numPr>
           <w:ilvl w:val="1"/>
           <w:numId w:val="2"/>
@@ -459,7 +453,7 @@
     </w:p>
     <w:p>
       <w:pPr>
-        <w:pStyle w:val="ListParagraph"/>
+        <w:pStyle w:val="Prrafodelista"/>
         <w:numPr>
           <w:ilvl w:val="2"/>
           <w:numId w:val="2"/>
@@ -477,7 +471,7 @@
     </w:p>
     <w:p>
       <w:pPr>
-        <w:pStyle w:val="ListParagraph"/>
+        <w:pStyle w:val="Prrafodelista"/>
         <w:numPr>
           <w:ilvl w:val="2"/>
           <w:numId w:val="2"/>
@@ -495,7 +489,7 @@
     </w:p>
     <w:p>
       <w:pPr>
-        <w:pStyle w:val="ListParagraph"/>
+        <w:pStyle w:val="Prrafodelista"/>
         <w:numPr>
           <w:ilvl w:val="2"/>
           <w:numId w:val="2"/>
@@ -513,7 +507,7 @@
     </w:p>
     <w:p>
       <w:pPr>
-        <w:pStyle w:val="ListParagraph"/>
+        <w:pStyle w:val="Prrafodelista"/>
         <w:numPr>
           <w:ilvl w:val="2"/>
           <w:numId w:val="2"/>
@@ -531,7 +525,7 @@
     </w:p>
     <w:p>
       <w:pPr>
-        <w:pStyle w:val="ListParagraph"/>
+        <w:pStyle w:val="Prrafodelista"/>
         <w:numPr>
           <w:ilvl w:val="1"/>
           <w:numId w:val="2"/>
@@ -549,7 +543,7 @@
     </w:p>
     <w:p>
       <w:pPr>
-        <w:pStyle w:val="ListParagraph"/>
+        <w:pStyle w:val="Prrafodelista"/>
         <w:numPr>
           <w:ilvl w:val="2"/>
           <w:numId w:val="2"/>
@@ -567,7 +561,7 @@
     </w:p>
     <w:p>
       <w:pPr>
-        <w:pStyle w:val="ListParagraph"/>
+        <w:pStyle w:val="Prrafodelista"/>
         <w:numPr>
           <w:ilvl w:val="2"/>
           <w:numId w:val="2"/>
@@ -585,7 +579,7 @@
     </w:p>
     <w:p>
       <w:pPr>
-        <w:pStyle w:val="ListParagraph"/>
+        <w:pStyle w:val="Prrafodelista"/>
         <w:numPr>
           <w:ilvl w:val="2"/>
           <w:numId w:val="2"/>
@@ -603,7 +597,7 @@
     </w:p>
     <w:p>
       <w:pPr>
-        <w:pStyle w:val="ListParagraph"/>
+        <w:pStyle w:val="Prrafodelista"/>
         <w:numPr>
           <w:ilvl w:val="2"/>
           <w:numId w:val="2"/>
@@ -621,7 +615,7 @@
     </w:p>
     <w:p>
       <w:pPr>
-        <w:pStyle w:val="ListParagraph"/>
+        <w:pStyle w:val="Prrafodelista"/>
         <w:numPr>
           <w:ilvl w:val="2"/>
           <w:numId w:val="2"/>
@@ -639,7 +633,7 @@
     </w:p>
     <w:p>
       <w:pPr>
-        <w:pStyle w:val="ListParagraph"/>
+        <w:pStyle w:val="Prrafodelista"/>
         <w:numPr>
           <w:ilvl w:val="1"/>
           <w:numId w:val="2"/>
@@ -663,7 +657,7 @@
     </w:p>
     <w:p>
       <w:pPr>
-        <w:pStyle w:val="ListParagraph"/>
+        <w:pStyle w:val="Prrafodelista"/>
         <w:numPr>
           <w:ilvl w:val="2"/>
           <w:numId w:val="2"/>
@@ -681,7 +675,7 @@
     </w:p>
     <w:p>
       <w:pPr>
-        <w:pStyle w:val="ListParagraph"/>
+        <w:pStyle w:val="Prrafodelista"/>
         <w:numPr>
           <w:ilvl w:val="2"/>
           <w:numId w:val="2"/>
@@ -699,7 +693,7 @@
     </w:p>
     <w:p>
       <w:pPr>
-        <w:pStyle w:val="ListParagraph"/>
+        <w:pStyle w:val="Prrafodelista"/>
         <w:numPr>
           <w:ilvl w:val="3"/>
           <w:numId w:val="2"/>
@@ -712,24 +706,12 @@
         <w:rPr>
           <w:lang w:val="es-419"/>
         </w:rPr>
-        <w:t xml:space="preserve">Obtener </w:t>
-      </w:r>
-      <w:r>
-        <w:rPr>
-          <w:lang w:val="es-419"/>
-        </w:rPr>
-        <w:t>información</w:t>
-      </w:r>
-      <w:r>
-        <w:rPr>
-          <w:lang w:val="es-419"/>
-        </w:rPr>
-        <w:t xml:space="preserve"> del motor</w:t>
-      </w:r>
-    </w:p>
-    <w:p>
-      <w:pPr>
-        <w:pStyle w:val="ListParagraph"/>
+        <w:t>Obtener información del motor</w:t>
+      </w:r>
+    </w:p>
+    <w:p>
+      <w:pPr>
+        <w:pStyle w:val="Prrafodelista"/>
         <w:numPr>
           <w:ilvl w:val="3"/>
           <w:numId w:val="2"/>
@@ -742,36 +724,12 @@
         <w:rPr>
           <w:lang w:val="es-419"/>
         </w:rPr>
-        <w:t xml:space="preserve">Obtener </w:t>
-      </w:r>
-      <w:r>
-        <w:rPr>
-          <w:lang w:val="es-419"/>
-        </w:rPr>
-        <w:t>función</w:t>
-      </w:r>
-      <w:r>
-        <w:rPr>
-          <w:lang w:val="es-419"/>
-        </w:rPr>
-        <w:t xml:space="preserve"> de transferencia o modelo </w:t>
-      </w:r>
-      <w:r>
-        <w:rPr>
-          <w:lang w:val="es-419"/>
-        </w:rPr>
-        <w:t>matemático</w:t>
-      </w:r>
-      <w:r>
-        <w:rPr>
-          <w:lang w:val="es-419"/>
-        </w:rPr>
-        <w:t xml:space="preserve"> del motor</w:t>
-      </w:r>
-    </w:p>
-    <w:p>
-      <w:pPr>
-        <w:pStyle w:val="ListParagraph"/>
+        <w:t>Obtener función de transferencia o modelo matemático del motor</w:t>
+      </w:r>
+    </w:p>
+    <w:p>
+      <w:pPr>
+        <w:pStyle w:val="Prrafodelista"/>
         <w:numPr>
           <w:ilvl w:val="3"/>
           <w:numId w:val="2"/>
@@ -789,7 +747,7 @@
     </w:p>
     <w:p>
       <w:pPr>
-        <w:pStyle w:val="ListParagraph"/>
+        <w:pStyle w:val="Prrafodelista"/>
         <w:numPr>
           <w:ilvl w:val="3"/>
           <w:numId w:val="2"/>
@@ -807,7 +765,7 @@
     </w:p>
     <w:p>
       <w:pPr>
-        <w:pStyle w:val="ListParagraph"/>
+        <w:pStyle w:val="Prrafodelista"/>
         <w:numPr>
           <w:ilvl w:val="3"/>
           <w:numId w:val="2"/>
@@ -820,24 +778,12 @@
         <w:rPr>
           <w:lang w:val="es-419"/>
         </w:rPr>
-        <w:t xml:space="preserve">Realizar </w:t>
-      </w:r>
-      <w:r>
-        <w:rPr>
-          <w:lang w:val="es-419"/>
-        </w:rPr>
-        <w:t>análisis</w:t>
-      </w:r>
-      <w:r>
-        <w:rPr>
-          <w:lang w:val="es-419"/>
-        </w:rPr>
-        <w:t xml:space="preserve"> en lazo cerrado </w:t>
-      </w:r>
-    </w:p>
-    <w:p>
-      <w:pPr>
-        <w:pStyle w:val="ListParagraph"/>
+        <w:t xml:space="preserve">Realizar análisis en lazo cerrado </w:t>
+      </w:r>
+    </w:p>
+    <w:p>
+      <w:pPr>
+        <w:pStyle w:val="Prrafodelista"/>
         <w:numPr>
           <w:ilvl w:val="3"/>
           <w:numId w:val="2"/>
@@ -850,18 +796,12 @@
         <w:rPr>
           <w:lang w:val="es-419"/>
         </w:rPr>
-        <w:t>Sintonía</w:t>
-      </w:r>
-      <w:r>
-        <w:rPr>
-          <w:lang w:val="es-419"/>
-        </w:rPr>
-        <w:t xml:space="preserve"> del controlador </w:t>
-      </w:r>
-    </w:p>
-    <w:p>
-      <w:pPr>
-        <w:pStyle w:val="ListParagraph"/>
+        <w:t xml:space="preserve">Sintonía del controlador </w:t>
+      </w:r>
+    </w:p>
+    <w:p>
+      <w:pPr>
+        <w:pStyle w:val="Prrafodelista"/>
         <w:numPr>
           <w:ilvl w:val="3"/>
           <w:numId w:val="2"/>
@@ -874,18 +814,12 @@
         <w:rPr>
           <w:lang w:val="es-419"/>
         </w:rPr>
-        <w:t>Discretización</w:t>
-      </w:r>
-      <w:r>
-        <w:rPr>
-          <w:lang w:val="es-419"/>
-        </w:rPr>
-        <w:t xml:space="preserve"> del controlador</w:t>
-      </w:r>
-    </w:p>
-    <w:p>
-      <w:pPr>
-        <w:pStyle w:val="ListParagraph"/>
+        <w:t>Discretización del controlador</w:t>
+      </w:r>
+    </w:p>
+    <w:p>
+      <w:pPr>
+        <w:pStyle w:val="Prrafodelista"/>
         <w:numPr>
           <w:ilvl w:val="0"/>
           <w:numId w:val="2"/>
@@ -903,7 +837,7 @@
     </w:p>
     <w:p>
       <w:pPr>
-        <w:pStyle w:val="ListParagraph"/>
+        <w:pStyle w:val="Prrafodelista"/>
         <w:numPr>
           <w:ilvl w:val="1"/>
           <w:numId w:val="2"/>
@@ -921,7 +855,7 @@
     </w:p>
     <w:p>
       <w:pPr>
-        <w:pStyle w:val="ListParagraph"/>
+        <w:pStyle w:val="Prrafodelista"/>
         <w:numPr>
           <w:ilvl w:val="2"/>
           <w:numId w:val="2"/>
@@ -940,7 +874,7 @@
     </w:p>
     <w:p>
       <w:pPr>
-        <w:pStyle w:val="ListParagraph"/>
+        <w:pStyle w:val="Prrafodelista"/>
         <w:numPr>
           <w:ilvl w:val="2"/>
           <w:numId w:val="2"/>
@@ -958,7 +892,7 @@
     </w:p>
     <w:p>
       <w:pPr>
-        <w:pStyle w:val="ListParagraph"/>
+        <w:pStyle w:val="Prrafodelista"/>
         <w:numPr>
           <w:ilvl w:val="2"/>
           <w:numId w:val="2"/>
@@ -982,7 +916,7 @@
     </w:p>
     <w:p>
       <w:pPr>
-        <w:pStyle w:val="ListParagraph"/>
+        <w:pStyle w:val="Prrafodelista"/>
         <w:numPr>
           <w:ilvl w:val="2"/>
           <w:numId w:val="2"/>
@@ -1006,7 +940,7 @@
     </w:p>
     <w:p>
       <w:pPr>
-        <w:pStyle w:val="ListParagraph"/>
+        <w:pStyle w:val="Prrafodelista"/>
         <w:numPr>
           <w:ilvl w:val="1"/>
           <w:numId w:val="2"/>
@@ -1024,7 +958,7 @@
     </w:p>
     <w:p>
       <w:pPr>
-        <w:pStyle w:val="ListParagraph"/>
+        <w:pStyle w:val="Prrafodelista"/>
         <w:numPr>
           <w:ilvl w:val="2"/>
           <w:numId w:val="2"/>
@@ -1042,7 +976,7 @@
     </w:p>
     <w:p>
       <w:pPr>
-        <w:pStyle w:val="ListParagraph"/>
+        <w:pStyle w:val="Prrafodelista"/>
         <w:numPr>
           <w:ilvl w:val="2"/>
           <w:numId w:val="2"/>
@@ -1060,7 +994,7 @@
     </w:p>
     <w:p>
       <w:pPr>
-        <w:pStyle w:val="ListParagraph"/>
+        <w:pStyle w:val="Prrafodelista"/>
         <w:numPr>
           <w:ilvl w:val="2"/>
           <w:numId w:val="2"/>
@@ -1098,7 +1032,7 @@
     </w:p>
     <w:p>
       <w:pPr>
-        <w:pStyle w:val="ListParagraph"/>
+        <w:pStyle w:val="Prrafodelista"/>
         <w:numPr>
           <w:ilvl w:val="2"/>
           <w:numId w:val="2"/>
@@ -1116,7 +1050,7 @@
     </w:p>
     <w:p>
       <w:pPr>
-        <w:pStyle w:val="ListParagraph"/>
+        <w:pStyle w:val="Prrafodelista"/>
         <w:numPr>
           <w:ilvl w:val="2"/>
           <w:numId w:val="2"/>
@@ -1134,7 +1068,7 @@
     </w:p>
     <w:p>
       <w:pPr>
-        <w:pStyle w:val="ListParagraph"/>
+        <w:pStyle w:val="Prrafodelista"/>
         <w:numPr>
           <w:ilvl w:val="3"/>
           <w:numId w:val="2"/>
@@ -1152,7 +1086,7 @@
     </w:p>
     <w:p>
       <w:pPr>
-        <w:pStyle w:val="ListParagraph"/>
+        <w:pStyle w:val="Prrafodelista"/>
         <w:numPr>
           <w:ilvl w:val="3"/>
           <w:numId w:val="2"/>
@@ -1176,7 +1110,7 @@
     </w:p>
     <w:p>
       <w:pPr>
-        <w:pStyle w:val="ListParagraph"/>
+        <w:pStyle w:val="Prrafodelista"/>
         <w:numPr>
           <w:ilvl w:val="0"/>
           <w:numId w:val="2"/>
@@ -1194,7 +1128,7 @@
     </w:p>
     <w:p>
       <w:pPr>
-        <w:pStyle w:val="ListParagraph"/>
+        <w:pStyle w:val="Prrafodelista"/>
         <w:numPr>
           <w:ilvl w:val="1"/>
           <w:numId w:val="2"/>
@@ -1212,7 +1146,7 @@
     </w:p>
     <w:p>
       <w:pPr>
-        <w:pStyle w:val="ListParagraph"/>
+        <w:pStyle w:val="Prrafodelista"/>
         <w:numPr>
           <w:ilvl w:val="2"/>
           <w:numId w:val="2"/>
@@ -1230,7 +1164,7 @@
     </w:p>
     <w:p>
       <w:pPr>
-        <w:pStyle w:val="ListParagraph"/>
+        <w:pStyle w:val="Prrafodelista"/>
         <w:numPr>
           <w:ilvl w:val="3"/>
           <w:numId w:val="2"/>
@@ -1248,7 +1182,7 @@
     </w:p>
     <w:p>
       <w:pPr>
-        <w:pStyle w:val="ListParagraph"/>
+        <w:pStyle w:val="Prrafodelista"/>
         <w:numPr>
           <w:ilvl w:val="3"/>
           <w:numId w:val="2"/>
@@ -1266,7 +1200,7 @@
     </w:p>
     <w:p>
       <w:pPr>
-        <w:pStyle w:val="ListParagraph"/>
+        <w:pStyle w:val="Prrafodelista"/>
         <w:numPr>
           <w:ilvl w:val="3"/>
           <w:numId w:val="2"/>
@@ -1298,7 +1232,7 @@
     </w:p>
     <w:p>
       <w:pPr>
-        <w:pStyle w:val="ListParagraph"/>
+        <w:pStyle w:val="Prrafodelista"/>
         <w:numPr>
           <w:ilvl w:val="3"/>
           <w:numId w:val="2"/>
@@ -1316,7 +1250,7 @@
     </w:p>
     <w:p>
       <w:pPr>
-        <w:pStyle w:val="ListParagraph"/>
+        <w:pStyle w:val="Prrafodelista"/>
         <w:numPr>
           <w:ilvl w:val="3"/>
           <w:numId w:val="2"/>
@@ -1334,7 +1268,7 @@
     </w:p>
     <w:p>
       <w:pPr>
-        <w:pStyle w:val="ListParagraph"/>
+        <w:pStyle w:val="Prrafodelista"/>
         <w:numPr>
           <w:ilvl w:val="3"/>
           <w:numId w:val="2"/>
@@ -1352,7 +1286,7 @@
     </w:p>
     <w:p>
       <w:pPr>
-        <w:pStyle w:val="ListParagraph"/>
+        <w:pStyle w:val="Prrafodelista"/>
         <w:numPr>
           <w:ilvl w:val="3"/>
           <w:numId w:val="2"/>
@@ -1370,7 +1304,7 @@
     </w:p>
     <w:p>
       <w:pPr>
-        <w:pStyle w:val="ListParagraph"/>
+        <w:pStyle w:val="Prrafodelista"/>
         <w:numPr>
           <w:ilvl w:val="3"/>
           <w:numId w:val="2"/>
@@ -1388,7 +1322,7 @@
     </w:p>
     <w:p>
       <w:pPr>
-        <w:pStyle w:val="ListParagraph"/>
+        <w:pStyle w:val="Prrafodelista"/>
         <w:numPr>
           <w:ilvl w:val="3"/>
           <w:numId w:val="2"/>
@@ -1401,24 +1335,12 @@
         <w:rPr>
           <w:lang w:val="es-419"/>
         </w:rPr>
-        <w:t xml:space="preserve">Temporizador para manejador de tareas de la </w:t>
-      </w:r>
-      <w:r>
-        <w:rPr>
-          <w:lang w:val="es-419"/>
-        </w:rPr>
-        <w:t>máquina</w:t>
-      </w:r>
-      <w:r>
-        <w:rPr>
-          <w:lang w:val="es-419"/>
-        </w:rPr>
-        <w:t xml:space="preserve"> de estados </w:t>
-      </w:r>
-    </w:p>
-    <w:p>
-      <w:pPr>
-        <w:pStyle w:val="ListParagraph"/>
+        <w:t xml:space="preserve">Temporizador para manejador de tareas de la máquina de estados </w:t>
+      </w:r>
+    </w:p>
+    <w:p>
+      <w:pPr>
+        <w:pStyle w:val="Prrafodelista"/>
         <w:numPr>
           <w:ilvl w:val="3"/>
           <w:numId w:val="2"/>
@@ -1446,225 +1368,502 @@
           <w:lang w:val="es-419"/>
         </w:rPr>
         <w:t>”</w:t>
+      </w:r>
+    </w:p>
+    <w:p>
+      <w:pPr>
+        <w:pStyle w:val="Prrafodelista"/>
+        <w:numPr>
+          <w:ilvl w:val="3"/>
+          <w:numId w:val="2"/>
+        </w:numPr>
+        <w:rPr>
+          <w:lang w:val="es-419"/>
+        </w:rPr>
+      </w:pPr>
+      <w:r>
+        <w:rPr>
+          <w:lang w:val="es-419"/>
+        </w:rPr>
+        <w:t xml:space="preserve">Configurar el </w:t>
+      </w:r>
+      <w:proofErr w:type="gramStart"/>
+      <w:r>
+        <w:rPr>
+          <w:lang w:val="es-419"/>
+        </w:rPr>
+        <w:t>driver</w:t>
+      </w:r>
+      <w:proofErr w:type="gramEnd"/>
+      <w:r>
+        <w:rPr>
+          <w:lang w:val="es-419"/>
+        </w:rPr>
+        <w:t xml:space="preserve"> del LCD</w:t>
+      </w:r>
+      <w:r>
+        <w:rPr>
+          <w:lang w:val="es-419"/>
+        </w:rPr>
+        <w:t xml:space="preserve"> (puerto SPI)</w:t>
+      </w:r>
+    </w:p>
+    <w:p>
+      <w:pPr>
+        <w:pStyle w:val="Prrafodelista"/>
+        <w:numPr>
+          <w:ilvl w:val="3"/>
+          <w:numId w:val="2"/>
+        </w:numPr>
+        <w:rPr>
+          <w:lang w:val="es-419"/>
+        </w:rPr>
+      </w:pPr>
+      <w:r>
+        <w:rPr>
+          <w:lang w:val="es-419"/>
+        </w:rPr>
+        <w:t xml:space="preserve">Alta la tabla de interrupciones y definir prioridad de las interrupciones </w:t>
+      </w:r>
+    </w:p>
+    <w:p>
+      <w:pPr>
+        <w:pStyle w:val="Prrafodelista"/>
+        <w:numPr>
+          <w:ilvl w:val="3"/>
+          <w:numId w:val="2"/>
+        </w:numPr>
+        <w:rPr>
+          <w:lang w:val="es-419"/>
+        </w:rPr>
+      </w:pPr>
+      <w:r>
+        <w:rPr>
+          <w:lang w:val="es-419"/>
+        </w:rPr>
+        <w:t xml:space="preserve">Habilitar interrupciones  </w:t>
+      </w:r>
+    </w:p>
+    <w:p>
+      <w:pPr>
+        <w:pStyle w:val="Prrafodelista"/>
+        <w:numPr>
+          <w:ilvl w:val="2"/>
+          <w:numId w:val="2"/>
+        </w:numPr>
+        <w:rPr>
+          <w:lang w:val="es-419"/>
+        </w:rPr>
+      </w:pPr>
+      <w:r>
+        <w:rPr>
+          <w:lang w:val="es-419"/>
+        </w:rPr>
+        <w:t xml:space="preserve">Implementación del controlador </w:t>
+      </w:r>
+    </w:p>
+    <w:p>
+      <w:pPr>
+        <w:pStyle w:val="Prrafodelista"/>
+        <w:numPr>
+          <w:ilvl w:val="2"/>
+          <w:numId w:val="2"/>
+        </w:numPr>
+        <w:rPr>
+          <w:lang w:val="es-419"/>
+        </w:rPr>
+      </w:pPr>
+      <w:r>
+        <w:rPr>
+          <w:lang w:val="es-419"/>
+        </w:rPr>
+        <w:t xml:space="preserve">Control de versiones </w:t>
+      </w:r>
+    </w:p>
+    <w:p>
+      <w:pPr>
+        <w:pStyle w:val="Prrafodelista"/>
+        <w:numPr>
+          <w:ilvl w:val="2"/>
+          <w:numId w:val="2"/>
+        </w:numPr>
+        <w:rPr>
+          <w:lang w:val="es-419"/>
+        </w:rPr>
+      </w:pPr>
+      <w:r>
+        <w:rPr>
+          <w:lang w:val="es-419"/>
+        </w:rPr>
+        <w:t>Métricas de desempeño</w:t>
+      </w:r>
+      <w:r>
+        <w:rPr>
+          <w:lang w:val="es-419"/>
+        </w:rPr>
+        <w:t xml:space="preserve"> de complejidad de código </w:t>
+      </w:r>
+    </w:p>
+    <w:p>
+      <w:pPr>
+        <w:pStyle w:val="Prrafodelista"/>
+        <w:numPr>
+          <w:ilvl w:val="2"/>
+          <w:numId w:val="2"/>
+        </w:numPr>
+        <w:rPr>
+          <w:lang w:val="es-419"/>
+        </w:rPr>
+      </w:pPr>
+      <w:r>
+        <w:rPr>
+          <w:lang w:val="es-419"/>
+        </w:rPr>
+        <w:t>Métricas de uso de memoria RAM/ROM</w:t>
+      </w:r>
+    </w:p>
+    <w:p>
+      <w:pPr>
+        <w:pStyle w:val="Prrafodelista"/>
+        <w:numPr>
+          <w:ilvl w:val="2"/>
+          <w:numId w:val="2"/>
+        </w:numPr>
+        <w:rPr>
+          <w:lang w:val="es-419"/>
+        </w:rPr>
+      </w:pPr>
+      <w:r>
+        <w:rPr>
+          <w:lang w:val="es-419"/>
+        </w:rPr>
+        <w:t>Configurar OS</w:t>
+      </w:r>
+      <w:r>
+        <w:rPr>
+          <w:lang w:val="es-419"/>
+        </w:rPr>
+        <w:t xml:space="preserve"> </w:t>
+      </w:r>
+    </w:p>
+    <w:p>
+      <w:pPr>
+        <w:pStyle w:val="Prrafodelista"/>
+        <w:numPr>
+          <w:ilvl w:val="2"/>
+          <w:numId w:val="2"/>
+        </w:numPr>
+        <w:rPr>
+          <w:lang w:val="es-419"/>
+        </w:rPr>
+      </w:pPr>
+      <w:r>
+        <w:rPr>
+          <w:lang w:val="es-419"/>
+        </w:rPr>
+        <w:t xml:space="preserve">Optimización </w:t>
+      </w:r>
+    </w:p>
+    <w:p>
+      <w:pPr>
+        <w:pStyle w:val="Prrafodelista"/>
+        <w:numPr>
+          <w:ilvl w:val="2"/>
+          <w:numId w:val="2"/>
+        </w:numPr>
+        <w:rPr>
+          <w:lang w:val="es-419"/>
+        </w:rPr>
+      </w:pPr>
+      <w:r>
+        <w:rPr>
+          <w:lang w:val="es-419"/>
+        </w:rPr>
+        <w:t xml:space="preserve">Liberación de versiones de software </w:t>
+      </w:r>
+    </w:p>
+    <w:p>
+      <w:pPr>
+        <w:pStyle w:val="Prrafodelista"/>
+        <w:numPr>
+          <w:ilvl w:val="0"/>
+          <w:numId w:val="2"/>
+        </w:numPr>
+        <w:rPr>
+          <w:lang w:val="es-419"/>
+        </w:rPr>
+      </w:pPr>
+      <w:r>
+        <w:rPr>
+          <w:lang w:val="es-419"/>
+        </w:rPr>
+        <w:t xml:space="preserve">Integración de módulos </w:t>
+      </w:r>
+    </w:p>
+    <w:p>
+      <w:pPr>
+        <w:pStyle w:val="Prrafodelista"/>
+        <w:numPr>
+          <w:ilvl w:val="0"/>
+          <w:numId w:val="2"/>
+        </w:numPr>
+        <w:rPr>
+          <w:lang w:val="es-419"/>
+        </w:rPr>
+      </w:pPr>
+      <w:r>
+        <w:rPr>
+          <w:lang w:val="es-419"/>
+        </w:rPr>
+        <w:t xml:space="preserve">Pruebas de integración </w:t>
+      </w:r>
+      <w:r>
+        <w:rPr>
+          <w:lang w:val="es-419"/>
+        </w:rPr>
+        <w:t>(</w:t>
+      </w:r>
+      <w:proofErr w:type="spellStart"/>
+      <w:r>
+        <w:rPr>
+          <w:lang w:val="es-419"/>
+        </w:rPr>
+        <w:t>white</w:t>
+      </w:r>
+      <w:proofErr w:type="spellEnd"/>
+      <w:r>
+        <w:rPr>
+          <w:lang w:val="es-419"/>
+        </w:rPr>
+        <w:t xml:space="preserve"> b</w:t>
+      </w:r>
+      <w:r>
+        <w:rPr>
+          <w:lang w:val="es-419"/>
+        </w:rPr>
+        <w:t>ox)</w:t>
+      </w:r>
+    </w:p>
+    <w:p>
+      <w:pPr>
+        <w:pStyle w:val="Prrafodelista"/>
+        <w:numPr>
+          <w:ilvl w:val="0"/>
+          <w:numId w:val="2"/>
+        </w:numPr>
+        <w:rPr>
+          <w:lang w:val="es-419"/>
+        </w:rPr>
+      </w:pPr>
+      <w:r>
+        <w:rPr>
+          <w:lang w:val="es-419"/>
+        </w:rPr>
+        <w:t>Pruebas de verificación (</w:t>
+      </w:r>
+      <w:proofErr w:type="spellStart"/>
+      <w:r>
+        <w:rPr>
+          <w:lang w:val="es-419"/>
+        </w:rPr>
+        <w:t>black</w:t>
+      </w:r>
+      <w:proofErr w:type="spellEnd"/>
+      <w:r>
+        <w:rPr>
+          <w:lang w:val="es-419"/>
+        </w:rPr>
+        <w:t xml:space="preserve"> box)</w:t>
+      </w:r>
+    </w:p>
+    <w:p>
+      <w:pPr>
+        <w:pStyle w:val="Prrafodelista"/>
+        <w:numPr>
+          <w:ilvl w:val="0"/>
+          <w:numId w:val="2"/>
+        </w:numPr>
+        <w:rPr>
+          <w:lang w:val="es-419"/>
+        </w:rPr>
+      </w:pPr>
+      <w:r>
+        <w:rPr>
+          <w:lang w:val="es-419"/>
+        </w:rPr>
+        <w:t>Pruebas de validación</w:t>
+      </w:r>
+    </w:p>
+    <w:p>
+      <w:pPr>
+        <w:pStyle w:val="Prrafodelista"/>
+        <w:numPr>
+          <w:ilvl w:val="0"/>
+          <w:numId w:val="2"/>
+        </w:numPr>
+        <w:rPr>
+          <w:lang w:val="es-419"/>
+        </w:rPr>
+      </w:pPr>
+      <w:r>
+        <w:rPr>
+          <w:lang w:val="es-419"/>
+        </w:rPr>
+        <w:t xml:space="preserve">Corrección (bug </w:t>
+      </w:r>
+      <w:proofErr w:type="spellStart"/>
+      <w:r>
+        <w:rPr>
+          <w:lang w:val="es-419"/>
+        </w:rPr>
+        <w:t>fixing</w:t>
+      </w:r>
+      <w:proofErr w:type="spellEnd"/>
+      <w:r>
+        <w:rPr>
+          <w:lang w:val="es-419"/>
+        </w:rPr>
+        <w:t xml:space="preserve">) </w:t>
+      </w:r>
+    </w:p>
+    <w:p>
+      <w:pPr>
+        <w:pStyle w:val="Prrafodelista"/>
+        <w:numPr>
+          <w:ilvl w:val="1"/>
+          <w:numId w:val="2"/>
+        </w:numPr>
+        <w:rPr>
+          <w:lang w:val="es-419"/>
+        </w:rPr>
+      </w:pPr>
+      <w:r>
+        <w:rPr>
+          <w:lang w:val="es-419"/>
+        </w:rPr>
+        <w:t xml:space="preserve">Pruebas de integración </w:t>
+      </w:r>
+    </w:p>
+    <w:p>
+      <w:pPr>
+        <w:pStyle w:val="Prrafodelista"/>
+        <w:numPr>
+          <w:ilvl w:val="1"/>
+          <w:numId w:val="2"/>
+        </w:numPr>
+        <w:rPr>
+          <w:lang w:val="es-419"/>
+        </w:rPr>
+      </w:pPr>
+      <w:r>
+        <w:rPr>
+          <w:lang w:val="es-419"/>
+        </w:rPr>
+        <w:t xml:space="preserve">Pruebas de verificación </w:t>
+      </w:r>
+    </w:p>
+    <w:p>
+      <w:pPr>
+        <w:pStyle w:val="Prrafodelista"/>
+        <w:numPr>
+          <w:ilvl w:val="1"/>
+          <w:numId w:val="2"/>
+        </w:numPr>
+        <w:rPr>
+          <w:lang w:val="es-419"/>
+        </w:rPr>
+      </w:pPr>
+      <w:r>
+        <w:rPr>
+          <w:lang w:val="es-419"/>
+        </w:rPr>
+        <w:t xml:space="preserve">Pruebas de validación </w:t>
+      </w:r>
+    </w:p>
+    <w:p>
+      <w:pPr>
+        <w:pStyle w:val="Prrafodelista"/>
+        <w:numPr>
+          <w:ilvl w:val="0"/>
+          <w:numId w:val="2"/>
+        </w:numPr>
+        <w:rPr>
+          <w:lang w:val="es-419"/>
+        </w:rPr>
+      </w:pPr>
+      <w:r>
+        <w:rPr>
+          <w:lang w:val="es-419"/>
+        </w:rPr>
+        <w:t xml:space="preserve">Pruebas de desempeño </w:t>
+      </w:r>
+      <w:r>
+        <w:rPr>
+          <w:lang w:val="es-419"/>
+        </w:rPr>
+        <w:t xml:space="preserve"> </w:t>
+      </w:r>
+    </w:p>
+    <w:p>
+      <w:pPr>
+        <w:pStyle w:val="Prrafodelista"/>
+        <w:numPr>
+          <w:ilvl w:val="0"/>
+          <w:numId w:val="2"/>
+        </w:numPr>
+        <w:rPr>
+          <w:lang w:val="es-419"/>
+        </w:rPr>
+      </w:pPr>
+      <w:r>
+        <w:rPr>
+          <w:lang w:val="es-419"/>
+        </w:rPr>
+        <w:lastRenderedPageBreak/>
+        <w:t xml:space="preserve">Optimización </w:t>
+      </w:r>
+    </w:p>
+    <w:p>
+      <w:pPr>
+        <w:pStyle w:val="Prrafodelista"/>
+        <w:numPr>
+          <w:ilvl w:val="0"/>
+          <w:numId w:val="2"/>
+        </w:numPr>
+        <w:rPr>
+          <w:lang w:val="es-419"/>
+        </w:rPr>
+      </w:pPr>
+      <w:r>
+        <w:rPr>
+          <w:lang w:val="es-419"/>
+        </w:rPr>
+        <w:t xml:space="preserve">Aceptación del usuario / visto bueno </w:t>
+      </w:r>
+    </w:p>
+    <w:p>
+      <w:pPr>
+        <w:pStyle w:val="Prrafodelista"/>
+        <w:numPr>
+          <w:ilvl w:val="0"/>
+          <w:numId w:val="2"/>
+        </w:numPr>
+        <w:rPr>
+          <w:lang w:val="es-419"/>
+        </w:rPr>
+      </w:pPr>
+      <w:r>
+        <w:rPr>
+          <w:lang w:val="es-419"/>
+        </w:rPr>
+        <w:t>Cierre de proyecto</w:t>
       </w:r>
       <w:bookmarkStart w:id="0" w:name="_GoBack"/>
       <w:bookmarkEnd w:id="0"/>
     </w:p>
     <w:p>
       <w:pPr>
-        <w:pStyle w:val="ListParagraph"/>
-        <w:numPr>
-          <w:ilvl w:val="3"/>
-          <w:numId w:val="2"/>
-        </w:numPr>
-        <w:rPr>
-          <w:lang w:val="es-419"/>
-        </w:rPr>
-      </w:pPr>
-      <w:r>
-        <w:rPr>
-          <w:lang w:val="es-419"/>
-        </w:rPr>
-        <w:t xml:space="preserve">Configurar el </w:t>
-      </w:r>
-      <w:proofErr w:type="gramStart"/>
-      <w:r>
-        <w:rPr>
-          <w:lang w:val="es-419"/>
-        </w:rPr>
-        <w:t>driver</w:t>
-      </w:r>
-      <w:proofErr w:type="gramEnd"/>
-      <w:r>
-        <w:rPr>
-          <w:lang w:val="es-419"/>
-        </w:rPr>
-        <w:t xml:space="preserve"> del LCD</w:t>
-      </w:r>
-      <w:r>
-        <w:rPr>
-          <w:lang w:val="es-419"/>
-        </w:rPr>
-        <w:t xml:space="preserve"> (puerto SPI)</w:t>
-      </w:r>
-    </w:p>
-    <w:p>
-      <w:pPr>
-        <w:pStyle w:val="ListParagraph"/>
-        <w:numPr>
-          <w:ilvl w:val="3"/>
-          <w:numId w:val="2"/>
-        </w:numPr>
-        <w:rPr>
-          <w:lang w:val="es-419"/>
-        </w:rPr>
-      </w:pPr>
-      <w:r>
-        <w:rPr>
-          <w:lang w:val="es-419"/>
-        </w:rPr>
-        <w:t xml:space="preserve">Alta la tabla de interrupciones y definir prioridad de las interrupciones </w:t>
-      </w:r>
-    </w:p>
-    <w:p>
-      <w:pPr>
-        <w:pStyle w:val="ListParagraph"/>
-        <w:numPr>
-          <w:ilvl w:val="3"/>
-          <w:numId w:val="2"/>
-        </w:numPr>
-        <w:rPr>
-          <w:lang w:val="es-419"/>
-        </w:rPr>
-      </w:pPr>
-      <w:r>
-        <w:rPr>
-          <w:lang w:val="es-419"/>
-        </w:rPr>
-        <w:t xml:space="preserve">Habilitar interrupciones  </w:t>
-      </w:r>
-    </w:p>
-    <w:p>
-      <w:pPr>
-        <w:pStyle w:val="ListParagraph"/>
-        <w:numPr>
-          <w:ilvl w:val="2"/>
-          <w:numId w:val="2"/>
-        </w:numPr>
-        <w:rPr>
-          <w:lang w:val="es-419"/>
-        </w:rPr>
-      </w:pPr>
-      <w:r>
-        <w:rPr>
-          <w:lang w:val="es-419"/>
-        </w:rPr>
-        <w:t xml:space="preserve">Implementación del controlador </w:t>
-      </w:r>
-    </w:p>
-    <w:p>
-      <w:pPr>
-        <w:pStyle w:val="ListParagraph"/>
-        <w:numPr>
-          <w:ilvl w:val="2"/>
-          <w:numId w:val="2"/>
-        </w:numPr>
-        <w:rPr>
-          <w:lang w:val="es-419"/>
-        </w:rPr>
-      </w:pPr>
-      <w:r>
-        <w:rPr>
-          <w:lang w:val="es-419"/>
-        </w:rPr>
-        <w:t xml:space="preserve">Control de versiones </w:t>
-      </w:r>
-    </w:p>
-    <w:p>
-      <w:pPr>
-        <w:pStyle w:val="ListParagraph"/>
-        <w:numPr>
-          <w:ilvl w:val="2"/>
-          <w:numId w:val="2"/>
-        </w:numPr>
-        <w:rPr>
-          <w:lang w:val="es-419"/>
-        </w:rPr>
-      </w:pPr>
-      <w:r>
-        <w:rPr>
-          <w:lang w:val="es-419"/>
-        </w:rPr>
-        <w:t>Métricas de desempeño</w:t>
-      </w:r>
-      <w:r>
-        <w:rPr>
-          <w:lang w:val="es-419"/>
-        </w:rPr>
-        <w:t xml:space="preserve"> de complejidad de código </w:t>
-      </w:r>
-    </w:p>
-    <w:p>
-      <w:pPr>
-        <w:pStyle w:val="ListParagraph"/>
-        <w:numPr>
-          <w:ilvl w:val="2"/>
-          <w:numId w:val="2"/>
-        </w:numPr>
-        <w:rPr>
-          <w:lang w:val="es-419"/>
-        </w:rPr>
-      </w:pPr>
-      <w:r>
-        <w:rPr>
-          <w:lang w:val="es-419"/>
-        </w:rPr>
-        <w:t>Métricas de uso de memoria RAM/ROM</w:t>
-      </w:r>
-    </w:p>
-    <w:p>
-      <w:pPr>
-        <w:pStyle w:val="ListParagraph"/>
-        <w:numPr>
-          <w:ilvl w:val="2"/>
-          <w:numId w:val="2"/>
-        </w:numPr>
-        <w:rPr>
-          <w:lang w:val="es-419"/>
-        </w:rPr>
-      </w:pPr>
-      <w:r>
-        <w:rPr>
-          <w:lang w:val="es-419"/>
-        </w:rPr>
-        <w:t>Configurar OS</w:t>
-      </w:r>
-      <w:r>
-        <w:rPr>
-          <w:lang w:val="es-419"/>
-        </w:rPr>
-        <w:t xml:space="preserve"> </w:t>
-      </w:r>
-    </w:p>
-    <w:p>
-      <w:pPr>
-        <w:pStyle w:val="ListParagraph"/>
-        <w:numPr>
-          <w:ilvl w:val="2"/>
-          <w:numId w:val="2"/>
-        </w:numPr>
-        <w:rPr>
-          <w:lang w:val="es-419"/>
-        </w:rPr>
-      </w:pPr>
-      <w:r>
-        <w:rPr>
-          <w:lang w:val="es-419"/>
-        </w:rPr>
-        <w:t xml:space="preserve">Optimización </w:t>
-      </w:r>
-    </w:p>
-    <w:p>
-      <w:pPr>
-        <w:pStyle w:val="ListParagraph"/>
-        <w:numPr>
-          <w:ilvl w:val="2"/>
-          <w:numId w:val="2"/>
-        </w:numPr>
-        <w:rPr>
-          <w:lang w:val="es-419"/>
-        </w:rPr>
-      </w:pPr>
-      <w:r>
-        <w:rPr>
-          <w:lang w:val="es-419"/>
-        </w:rPr>
-        <w:t xml:space="preserve">Liberación de versiones de software </w:t>
-      </w:r>
-    </w:p>
-    <w:p>
-      <w:pPr>
-        <w:pStyle w:val="ListParagraph"/>
+        <w:pStyle w:val="Prrafodelista"/>
         <w:numPr>
           <w:ilvl w:val="0"/>
           <w:numId w:val="2"/>
@@ -1677,289 +1876,12 @@
         <w:rPr>
           <w:lang w:val="es-419"/>
         </w:rPr>
-        <w:t xml:space="preserve">Integración de módulos </w:t>
-      </w:r>
-    </w:p>
-    <w:p>
-      <w:pPr>
-        <w:pStyle w:val="ListParagraph"/>
-        <w:numPr>
-          <w:ilvl w:val="0"/>
-          <w:numId w:val="2"/>
-        </w:numPr>
-        <w:rPr>
-          <w:lang w:val="es-419"/>
-        </w:rPr>
-      </w:pPr>
-      <w:r>
-        <w:rPr>
-          <w:lang w:val="es-419"/>
-        </w:rPr>
-        <w:t xml:space="preserve">Pruebas de integración </w:t>
-      </w:r>
-      <w:r>
-        <w:rPr>
-          <w:lang w:val="es-419"/>
-        </w:rPr>
-        <w:t>(</w:t>
-      </w:r>
-      <w:proofErr w:type="spellStart"/>
-      <w:r>
-        <w:rPr>
-          <w:lang w:val="es-419"/>
-        </w:rPr>
-        <w:t>white</w:t>
-      </w:r>
-      <w:proofErr w:type="spellEnd"/>
-      <w:r>
-        <w:rPr>
-          <w:lang w:val="es-419"/>
-        </w:rPr>
-        <w:t xml:space="preserve"> b</w:t>
-      </w:r>
-      <w:r>
-        <w:rPr>
-          <w:lang w:val="es-419"/>
-        </w:rPr>
-        <w:t>ox)</w:t>
-      </w:r>
-    </w:p>
-    <w:p>
-      <w:pPr>
-        <w:pStyle w:val="ListParagraph"/>
-        <w:numPr>
-          <w:ilvl w:val="0"/>
-          <w:numId w:val="2"/>
-        </w:numPr>
-        <w:rPr>
-          <w:lang w:val="es-419"/>
-        </w:rPr>
-      </w:pPr>
-      <w:r>
-        <w:rPr>
-          <w:lang w:val="es-419"/>
-        </w:rPr>
-        <w:t>Pruebas de verificación (</w:t>
-      </w:r>
-      <w:proofErr w:type="spellStart"/>
-      <w:r>
-        <w:rPr>
-          <w:lang w:val="es-419"/>
-        </w:rPr>
-        <w:t>black</w:t>
-      </w:r>
-      <w:proofErr w:type="spellEnd"/>
-      <w:r>
-        <w:rPr>
-          <w:lang w:val="es-419"/>
-        </w:rPr>
-        <w:t xml:space="preserve"> box)</w:t>
-      </w:r>
-    </w:p>
-    <w:p>
-      <w:pPr>
-        <w:pStyle w:val="ListParagraph"/>
-        <w:numPr>
-          <w:ilvl w:val="0"/>
-          <w:numId w:val="2"/>
-        </w:numPr>
-        <w:rPr>
-          <w:lang w:val="es-419"/>
-        </w:rPr>
-      </w:pPr>
-      <w:r>
-        <w:rPr>
-          <w:lang w:val="es-419"/>
-        </w:rPr>
-        <w:t>Pruebas de validación</w:t>
-      </w:r>
-    </w:p>
-    <w:p>
-      <w:pPr>
-        <w:pStyle w:val="ListParagraph"/>
-        <w:numPr>
-          <w:ilvl w:val="0"/>
-          <w:numId w:val="2"/>
-        </w:numPr>
-        <w:rPr>
-          <w:lang w:val="es-419"/>
-        </w:rPr>
-      </w:pPr>
-      <w:r>
-        <w:rPr>
-          <w:lang w:val="es-419"/>
-        </w:rPr>
-        <w:t xml:space="preserve">Corrección (bug </w:t>
-      </w:r>
-      <w:proofErr w:type="spellStart"/>
-      <w:r>
-        <w:rPr>
-          <w:lang w:val="es-419"/>
-        </w:rPr>
-        <w:t>fixing</w:t>
-      </w:r>
-      <w:proofErr w:type="spellEnd"/>
-      <w:r>
-        <w:rPr>
-          <w:lang w:val="es-419"/>
-        </w:rPr>
-        <w:t xml:space="preserve">) </w:t>
-      </w:r>
-    </w:p>
-    <w:p>
-      <w:pPr>
-        <w:pStyle w:val="ListParagraph"/>
-        <w:numPr>
-          <w:ilvl w:val="1"/>
-          <w:numId w:val="2"/>
-        </w:numPr>
-        <w:rPr>
-          <w:lang w:val="es-419"/>
-        </w:rPr>
-      </w:pPr>
-      <w:r>
-        <w:rPr>
-          <w:lang w:val="es-419"/>
-        </w:rPr>
-        <w:t xml:space="preserve">Pruebas de integración </w:t>
-      </w:r>
-    </w:p>
-    <w:p>
-      <w:pPr>
-        <w:pStyle w:val="ListParagraph"/>
-        <w:numPr>
-          <w:ilvl w:val="1"/>
-          <w:numId w:val="2"/>
-        </w:numPr>
-        <w:rPr>
-          <w:lang w:val="es-419"/>
-        </w:rPr>
-      </w:pPr>
-      <w:r>
-        <w:rPr>
-          <w:lang w:val="es-419"/>
-        </w:rPr>
-        <w:t xml:space="preserve">Pruebas de verificación </w:t>
-      </w:r>
-    </w:p>
-    <w:p>
-      <w:pPr>
-        <w:pStyle w:val="ListParagraph"/>
-        <w:numPr>
-          <w:ilvl w:val="1"/>
-          <w:numId w:val="2"/>
-        </w:numPr>
-        <w:rPr>
-          <w:lang w:val="es-419"/>
-        </w:rPr>
-      </w:pPr>
-      <w:r>
-        <w:rPr>
-          <w:lang w:val="es-419"/>
-        </w:rPr>
-        <w:t xml:space="preserve">Pruebas de validación </w:t>
-      </w:r>
-    </w:p>
-    <w:p>
-      <w:pPr>
-        <w:pStyle w:val="ListParagraph"/>
-        <w:numPr>
-          <w:ilvl w:val="0"/>
-          <w:numId w:val="2"/>
-        </w:numPr>
-        <w:rPr>
-          <w:lang w:val="es-419"/>
-        </w:rPr>
-      </w:pPr>
-      <w:r>
-        <w:rPr>
-          <w:lang w:val="es-419"/>
-        </w:rPr>
-        <w:t xml:space="preserve">Pruebas de desempeño </w:t>
-      </w:r>
-      <w:r>
-        <w:rPr>
-          <w:lang w:val="es-419"/>
-        </w:rPr>
-        <w:t xml:space="preserve"> </w:t>
-      </w:r>
-    </w:p>
-    <w:p>
-      <w:pPr>
-        <w:pStyle w:val="ListParagraph"/>
-        <w:numPr>
-          <w:ilvl w:val="0"/>
-          <w:numId w:val="2"/>
-        </w:numPr>
-        <w:rPr>
-          <w:lang w:val="es-419"/>
-        </w:rPr>
-      </w:pPr>
-      <w:r>
-        <w:rPr>
-          <w:lang w:val="es-419"/>
-        </w:rPr>
-        <w:lastRenderedPageBreak/>
-        <w:t xml:space="preserve">Optimización </w:t>
-      </w:r>
-    </w:p>
-    <w:p>
-      <w:pPr>
-        <w:pStyle w:val="ListParagraph"/>
-        <w:numPr>
-          <w:ilvl w:val="0"/>
-          <w:numId w:val="2"/>
-        </w:numPr>
-        <w:rPr>
-          <w:lang w:val="es-419"/>
-        </w:rPr>
-      </w:pPr>
-      <w:r>
-        <w:rPr>
-          <w:lang w:val="es-419"/>
-        </w:rPr>
-        <w:t xml:space="preserve">Aceptación del usuario / visto bueno </w:t>
-      </w:r>
-    </w:p>
-    <w:p>
-      <w:pPr>
-        <w:pStyle w:val="ListParagraph"/>
-        <w:numPr>
-          <w:ilvl w:val="0"/>
-          <w:numId w:val="2"/>
-        </w:numPr>
-        <w:rPr>
-          <w:lang w:val="es-419"/>
-        </w:rPr>
-      </w:pPr>
-      <w:r>
-        <w:rPr>
-          <w:lang w:val="es-419"/>
-        </w:rPr>
-        <w:t>Cierre de proyecto / carne asada</w:t>
-      </w:r>
-    </w:p>
-    <w:p>
-      <w:pPr>
-        <w:pStyle w:val="ListParagraph"/>
-        <w:numPr>
-          <w:ilvl w:val="0"/>
-          <w:numId w:val="2"/>
-        </w:numPr>
-        <w:rPr>
-          <w:lang w:val="es-419"/>
-        </w:rPr>
-      </w:pPr>
-      <w:r>
-        <w:rPr>
-          <w:lang w:val="es-419"/>
-        </w:rPr>
         <w:t>Documentación técnica</w:t>
       </w:r>
     </w:p>
     <w:p>
       <w:pPr>
-        <w:pStyle w:val="ListParagraph"/>
+        <w:pStyle w:val="Prrafodelista"/>
         <w:rPr>
           <w:lang w:val="es-419"/>
         </w:rPr>
@@ -2304,7 +2226,7 @@
       </w:pPr>
     </w:pPrDefault>
   </w:docDefaults>
-  <w:latentStyles w:defLockedState="0" w:defUIPriority="99" w:defSemiHidden="0" w:defUnhideWhenUsed="0" w:defQFormat="0" w:count="375">
+  <w:latentStyles w:defLockedState="0" w:defUIPriority="99" w:defSemiHidden="0" w:defUnhideWhenUsed="0" w:defQFormat="0" w:count="376">
     <w:lsdException w:name="Normal" w:uiPriority="0" w:qFormat="1"/>
     <w:lsdException w:name="heading 1" w:uiPriority="9" w:qFormat="1"/>
     <w:lsdException w:name="heading 2" w:semiHidden="1" w:uiPriority="9" w:unhideWhenUsed="1" w:qFormat="1"/>
@@ -2410,7 +2332,6 @@
     <w:lsdException w:name="HTML Sample" w:semiHidden="1" w:unhideWhenUsed="1"/>
     <w:lsdException w:name="HTML Typewriter" w:semiHidden="1" w:unhideWhenUsed="1"/>
     <w:lsdException w:name="HTML Variable" w:semiHidden="1" w:unhideWhenUsed="1"/>
-    <w:lsdException w:name="Normal Table" w:semiHidden="1" w:unhideWhenUsed="1"/>
     <w:lsdException w:name="annotation subject" w:semiHidden="1" w:unhideWhenUsed="1"/>
     <w:lsdException w:name="No List" w:semiHidden="1" w:unhideWhenUsed="1"/>
     <w:lsdException w:name="Outline List 1" w:semiHidden="1" w:unhideWhenUsed="1"/>
@@ -2457,10 +2378,8 @@
     <w:lsdException w:name="Table Subtle 2" w:semiHidden="1" w:unhideWhenUsed="1"/>
     <w:lsdException w:name="Table Web 1" w:semiHidden="1" w:unhideWhenUsed="1"/>
     <w:lsdException w:name="Table Web 2" w:semiHidden="1" w:unhideWhenUsed="1"/>
-    <w:lsdException w:name="Table Web 3" w:semiHidden="1" w:unhideWhenUsed="1"/>
     <w:lsdException w:name="Balloon Text" w:semiHidden="1" w:unhideWhenUsed="1"/>
     <w:lsdException w:name="Table Grid" w:uiPriority="39"/>
-    <w:lsdException w:name="Table Theme" w:semiHidden="1" w:unhideWhenUsed="1"/>
     <w:lsdException w:name="Placeholder Text" w:semiHidden="1"/>
     <w:lsdException w:name="No Spacing" w:uiPriority="1" w:qFormat="1"/>
     <w:lsdException w:name="Light Shading" w:uiPriority="60"/>
@@ -2680,18 +2599,19 @@
     <w:lsdException w:name="Smart Hyperlink" w:semiHidden="1" w:unhideWhenUsed="1"/>
     <w:lsdException w:name="Hashtag" w:semiHidden="1" w:unhideWhenUsed="1"/>
     <w:lsdException w:name="Unresolved Mention" w:semiHidden="1" w:unhideWhenUsed="1"/>
+    <w:lsdException w:name="Smart Link" w:semiHidden="1" w:unhideWhenUsed="1"/>
   </w:latentStyles>
   <w:style w:type="paragraph" w:default="1" w:styleId="Normal">
     <w:name w:val="Normal"/>
     <w:qFormat/>
   </w:style>
-  <w:style w:type="character" w:default="1" w:styleId="DefaultParagraphFont">
+  <w:style w:type="character" w:default="1" w:styleId="Fuentedeprrafopredeter">
     <w:name w:val="Default Paragraph Font"/>
     <w:uiPriority w:val="1"/>
     <w:semiHidden/>
     <w:unhideWhenUsed/>
   </w:style>
-  <w:style w:type="table" w:default="1" w:styleId="TableNormal">
+  <w:style w:type="table" w:default="1" w:styleId="Tablanormal">
     <w:name w:val="Normal Table"/>
     <w:uiPriority w:val="99"/>
     <w:semiHidden/>
@@ -2706,15 +2626,15 @@
       </w:tblCellMar>
     </w:tblPr>
   </w:style>
-  <w:style w:type="numbering" w:default="1" w:styleId="NoList">
+  <w:style w:type="numbering" w:default="1" w:styleId="Sinlista">
     <w:name w:val="No List"/>
     <w:uiPriority w:val="99"/>
     <w:semiHidden/>
     <w:unhideWhenUsed/>
   </w:style>
-  <w:style w:type="table" w:styleId="TableGrid">
+  <w:style w:type="table" w:styleId="Tablaconcuadrcula">
     <w:name w:val="Table Grid"/>
-    <w:basedOn w:val="TableNormal"/>
+    <w:basedOn w:val="Tablanormal"/>
     <w:uiPriority w:val="39"/>
     <w:rsid w:val="00AD4799"/>
     <w:pPr>
@@ -2731,7 +2651,7 @@
       </w:tblBorders>
     </w:tblPr>
   </w:style>
-  <w:style w:type="paragraph" w:styleId="ListParagraph">
+  <w:style w:type="paragraph" w:styleId="Prrafodelista">
     <w:name w:val="List Paragraph"/>
     <w:basedOn w:val="Normal"/>
     <w:uiPriority w:val="34"/>

</xml_diff>